<commit_message>
first version of oral exam
</commit_message>
<xml_diff>
--- a/論文初稿(承翰)20200608.docx
+++ b/論文初稿(承翰)20200608.docx
@@ -24967,8 +24967,6 @@
           </wp:inline>
         </w:drawing>
       </w:r>
-      <w:bookmarkStart w:id="0" w:name="_GoBack"/>
-      <w:bookmarkEnd w:id="0"/>
     </w:p>
     <w:p>
       <w:pPr>
@@ -34493,7 +34491,23 @@
           <w:rFonts w:ascii="Times New Roman" w:eastAsia="標楷體" w:hAnsi="Times New Roman" w:cs="Times New Roman"/>
           <w:szCs w:val="24"/>
         </w:rPr>
-        <w:t>電影評分覆蓋為</w:t>
+        <w:t>電影評分</w:t>
+      </w:r>
+      <w:r>
+        <w:rPr>
+          <w:rFonts w:ascii="Times New Roman" w:eastAsia="標楷體" w:hAnsi="Times New Roman" w:cs="Times New Roman" w:hint="eastAsia"/>
+          <w:szCs w:val="24"/>
+        </w:rPr>
+        <w:t>隨機</w:t>
+      </w:r>
+      <w:bookmarkStart w:id="0" w:name="_GoBack"/>
+      <w:bookmarkEnd w:id="0"/>
+      <w:r>
+        <w:rPr>
+          <w:rFonts w:ascii="Times New Roman" w:eastAsia="標楷體" w:hAnsi="Times New Roman" w:cs="Times New Roman"/>
+          <w:szCs w:val="24"/>
+        </w:rPr>
+        <w:t>覆蓋為</w:t>
       </w:r>
       <w:r>
         <w:rPr>
@@ -39763,6 +39777,7 @@
   <w:style w:type="character" w:default="1" w:styleId="a0">
     <w:name w:val="Default Paragraph Font"/>
     <w:uiPriority w:val="1"/>
+    <w:semiHidden/>
     <w:unhideWhenUsed/>
   </w:style>
   <w:style w:type="table" w:default="1" w:styleId="a1">
@@ -40096,6 +40111,7 @@
   <w:style w:type="character" w:default="1" w:styleId="a0">
     <w:name w:val="Default Paragraph Font"/>
     <w:uiPriority w:val="1"/>
+    <w:semiHidden/>
     <w:unhideWhenUsed/>
   </w:style>
   <w:style w:type="table" w:default="1" w:styleId="a1">
@@ -40555,7 +40571,7 @@
 </file>
 
 <file path=customXml/itemProps1.xml><?xml version="1.0" encoding="utf-8"?>
-<ds:datastoreItem xmlns:ds="http://schemas.openxmlformats.org/officeDocument/2006/customXml" ds:itemID="{FABB0CA2-E814-4241-A914-87EE4245E70D}">
+<ds:datastoreItem xmlns:ds="http://schemas.openxmlformats.org/officeDocument/2006/customXml" ds:itemID="{FB7E3EC9-6266-4197-9AB6-A0A6FE1FBD82}">
   <ds:schemaRefs>
     <ds:schemaRef ds:uri="http://schemas.openxmlformats.org/officeDocument/2006/bibliography"/>
   </ds:schemaRefs>

</xml_diff>